<commit_message>
add CAR, edit path lists
</commit_message>
<xml_diff>
--- a/InstallGuideOrbdetpy.docx
+++ b/InstallGuideOrbdetpy.docx
@@ -265,7 +265,15 @@
         </w:rPr>
       </w:pPr>
       <w:r>
-        <w:t>C:\Users\James\AppData\Local\Programs\Python\Python37-32\Lib\site-packages\jnius</w:t>
+        <w:t>C:\Users\</w:t>
+      </w:r>
+      <w:r>
+        <w:t>”USER”</w:t>
+      </w:r>
+      <w:bookmarkStart w:id="0" w:name="_GoBack"/>
+      <w:bookmarkEnd w:id="0"/>
+      <w:r>
+        <w:t>\AppData\Local\Programs\Python\Python37-32\Lib\site-packages\jnius</w:t>
       </w:r>
     </w:p>
     <w:p>
@@ -853,8 +861,6 @@
       <w:r>
         <w:t xml:space="preserve"> data/posvel_od_output_1.json</w:t>
       </w:r>
-      <w:bookmarkStart w:id="0" w:name="_GoBack"/>
-      <w:bookmarkEnd w:id="0"/>
     </w:p>
     <w:sectPr>
       <w:pgSz w:w="12240" w:h="15840"/>
@@ -1581,6 +1587,7 @@
     <w:lsdException w:name="HTML Sample" w:semiHidden="1" w:unhideWhenUsed="1"/>
     <w:lsdException w:name="HTML Typewriter" w:semiHidden="1" w:unhideWhenUsed="1"/>
     <w:lsdException w:name="HTML Variable" w:semiHidden="1" w:unhideWhenUsed="1"/>
+    <w:lsdException w:name="Normal Table" w:semiHidden="1" w:unhideWhenUsed="1"/>
     <w:lsdException w:name="annotation subject" w:semiHidden="1" w:unhideWhenUsed="1"/>
     <w:lsdException w:name="No List" w:semiHidden="1" w:unhideWhenUsed="1"/>
     <w:lsdException w:name="Outline List 1" w:semiHidden="1" w:unhideWhenUsed="1"/>
@@ -1627,8 +1634,10 @@
     <w:lsdException w:name="Table Subtle 2" w:semiHidden="1" w:unhideWhenUsed="1"/>
     <w:lsdException w:name="Table Web 1" w:semiHidden="1" w:unhideWhenUsed="1"/>
     <w:lsdException w:name="Table Web 2" w:semiHidden="1" w:unhideWhenUsed="1"/>
+    <w:lsdException w:name="Table Web 3" w:semiHidden="1" w:unhideWhenUsed="1"/>
     <w:lsdException w:name="Balloon Text" w:semiHidden="1" w:unhideWhenUsed="1"/>
     <w:lsdException w:name="Table Grid" w:uiPriority="39"/>
+    <w:lsdException w:name="Table Theme" w:semiHidden="1" w:unhideWhenUsed="1"/>
     <w:lsdException w:name="Placeholder Text" w:semiHidden="1"/>
     <w:lsdException w:name="No Spacing" w:uiPriority="1" w:qFormat="1"/>
     <w:lsdException w:name="Light Shading" w:uiPriority="60"/>

</xml_diff>